<commit_message>
Fixed Delete method in MovieController to be the proper .Remove from .Add. Exported a Postman JSON file of Get by id, Get all, POST, and Put requests.
</commit_message>
<xml_diff>
--- a/14_Movie_Library_User_Stories.docx
+++ b/14_Movie_Library_User_Stories.docx
@@ -88,140 +88,197 @@
         </w:rPr>
         <w:t xml:space="preserve"> Slack for compressed API project</w:t>
       </w:r>
+    </w:p>
+    <w:p>
+      <w:r>
+        <w:rPr>
+          <w:b/>
+          <w:bCs/>
+        </w:rPr>
+        <w:t>Total points:</w:t>
+      </w:r>
+      <w:r>
+        <w:t xml:space="preserve"> /70</w:t>
+      </w:r>
+    </w:p>
+    <w:p>
+      <w:pPr>
+        <w:rPr>
+          <w:rFonts w:eastAsia="Times New Roman" w:cstheme="minorHAnsi"/>
+        </w:rPr>
+      </w:pPr>
+      <w:r>
+        <w:rPr>
+          <w:rFonts w:eastAsia="Times New Roman" w:cstheme="minorHAnsi"/>
+        </w:rPr>
+        <w:t>(5 points): As a developer, I want to make good, consistent commits.</w:t>
+      </w:r>
+    </w:p>
+    <w:p>
+      <w:pPr>
+        <w:rPr>
+          <w:rFonts w:eastAsia="Times New Roman" w:cstheme="minorHAnsi"/>
+        </w:rPr>
+      </w:pPr>
+      <w:r>
+        <w:rPr>
+          <w:highlight w:val="green"/>
+        </w:rPr>
+        <w:t xml:space="preserve">(2.5 points) </w:t>
+      </w:r>
+      <w:r>
+        <w:rPr>
+          <w:rFonts w:eastAsia="Times New Roman" w:cstheme="minorHAnsi"/>
+          <w:highlight w:val="green"/>
+        </w:rPr>
+        <w:t xml:space="preserve">As a developer, I want to create a Movie </w:t>
+      </w:r>
+      <w:r>
+        <w:rPr>
+          <w:rFonts w:eastAsia="Times New Roman" w:cstheme="minorHAnsi"/>
+          <w:highlight w:val="green"/>
+        </w:rPr>
+        <w:t>model with properties for title, genre, and director name.</w:t>
+      </w:r>
+    </w:p>
+    <w:p>
+      <w:r>
+        <w:rPr>
+          <w:highlight w:val="green"/>
+        </w:rPr>
+        <w:t>(15 points) As a developer, I want to build a REST web API in ASP.NET, so that I can make HTTP requests to GET, PUT, and POST data</w:t>
+      </w:r>
+      <w:r>
+        <w:rPr>
+          <w:highlight w:val="green"/>
+        </w:rPr>
+        <w:t xml:space="preserve"> to the data set</w:t>
+      </w:r>
+      <w:r>
+        <w:rPr>
+          <w:highlight w:val="green"/>
+        </w:rPr>
+        <w:t>.</w:t>
+      </w:r>
+    </w:p>
+    <w:p>
+      <w:r>
+        <w:rPr>
+          <w:highlight w:val="cyan"/>
+        </w:rPr>
+        <w:t>(15 points) As a developer, I want to use jQuery and AJAX to consume the built web API on the frontend.</w:t>
+      </w:r>
+    </w:p>
+    <w:p>
+      <w:r>
+        <w:rPr>
+          <w:highlight w:val="green"/>
+        </w:rPr>
+        <w:t>(2.5 points) As a developer, I want to implement the seeded data that was given to me by the instructors, so that my database will be seeded.</w:t>
+      </w:r>
+    </w:p>
+    <w:p>
+      <w:r>
+        <w:t xml:space="preserve">(5 points) </w:t>
+      </w:r>
+      <w:r>
+        <w:t xml:space="preserve">As a developer, I want to use </w:t>
+      </w:r>
+      <w:r>
+        <w:t xml:space="preserve">Postman to make a </w:t>
+      </w:r>
+      <w:r>
+        <w:t xml:space="preserve">POST, PUT, and both GET requests </w:t>
+      </w:r>
+      <w:r>
+        <w:t xml:space="preserve">(get by id  and get all) </w:t>
+      </w:r>
+      <w:r>
+        <w:t>request to my REST web API, save it to a collection, and then export it as a JSON from Postman.</w:t>
+      </w:r>
+    </w:p>
+    <w:p>
+      <w:pPr>
+        <w:rPr>
+          <w:highlight w:val="yellow"/>
+        </w:rPr>
+      </w:pPr>
+      <w:r>
+        <w:rPr>
+          <w:highlight w:val="yellow"/>
+        </w:rPr>
+        <w:t xml:space="preserve">(10 points) </w:t>
+      </w:r>
+      <w:r>
+        <w:rPr>
+          <w:highlight w:val="yellow"/>
+        </w:rPr>
+        <w:t>As a developer, I want to</w:t>
+      </w:r>
+      <w:r>
+        <w:rPr>
+          <w:highlight w:val="yellow"/>
+        </w:rPr>
+        <w:t xml:space="preserve"> have an aesthetically pleasing user interface (webpages) to ensure a great user experience.</w:t>
+      </w:r>
+    </w:p>
+    <w:p>
+      <w:pPr>
+        <w:rPr>
+          <w:highlight w:val="yellow"/>
+        </w:rPr>
+      </w:pPr>
+      <w:r>
+        <w:rPr>
+          <w:highlight w:val="yellow"/>
+        </w:rPr>
+        <w:t xml:space="preserve">(5 points) </w:t>
+      </w:r>
+      <w:r>
+        <w:rPr>
+          <w:highlight w:val="yellow"/>
+        </w:rPr>
+        <w:t>As a film enthusiast, I want to be able to see the details of a movie, including title, genre, and director name.</w:t>
+      </w:r>
+    </w:p>
+    <w:p>
+      <w:pPr>
+        <w:rPr>
+          <w:highlight w:val="yellow"/>
+        </w:rPr>
+      </w:pPr>
+      <w:r>
+        <w:rPr>
+          <w:highlight w:val="yellow"/>
+        </w:rPr>
+        <w:t xml:space="preserve">(5 points) </w:t>
+      </w:r>
+      <w:r>
+        <w:rPr>
+          <w:highlight w:val="yellow"/>
+        </w:rPr>
+        <w:t xml:space="preserve">As a film enthusiast, I want to </w:t>
+      </w:r>
+      <w:r>
+        <w:rPr>
+          <w:highlight w:val="yellow"/>
+        </w:rPr>
+        <w:t>be able to update the details of a movie, including title, genre, and director name.</w:t>
+      </w:r>
       <w:bookmarkStart w:id="0" w:name="_GoBack"/>
       <w:bookmarkEnd w:id="0"/>
     </w:p>
     <w:p>
       <w:r>
         <w:rPr>
-          <w:b/>
-          <w:bCs/>
-        </w:rPr>
-        <w:t>Total points:</w:t>
-      </w:r>
-      <w:r>
-        <w:t xml:space="preserve"> /70</w:t>
-      </w:r>
-    </w:p>
-    <w:p>
-      <w:pPr>
-        <w:rPr>
-          <w:rFonts w:eastAsia="Times New Roman" w:cstheme="minorHAnsi"/>
-        </w:rPr>
-      </w:pPr>
-      <w:r>
-        <w:rPr>
-          <w:rFonts w:eastAsia="Times New Roman" w:cstheme="minorHAnsi"/>
-        </w:rPr>
-        <w:t>(5 points): As a developer, I want to make good, consistent commits.</w:t>
-      </w:r>
-    </w:p>
-    <w:p>
-      <w:pPr>
-        <w:rPr>
-          <w:rFonts w:eastAsia="Times New Roman" w:cstheme="minorHAnsi"/>
-        </w:rPr>
-      </w:pPr>
-      <w:r>
-        <w:t xml:space="preserve">(2.5 points) </w:t>
-      </w:r>
-      <w:r>
-        <w:rPr>
-          <w:rFonts w:eastAsia="Times New Roman" w:cstheme="minorHAnsi"/>
-        </w:rPr>
-        <w:t xml:space="preserve">As a developer, I want to create a Movie </w:t>
-      </w:r>
-      <w:r>
-        <w:rPr>
-          <w:rFonts w:eastAsia="Times New Roman" w:cstheme="minorHAnsi"/>
-        </w:rPr>
-        <w:t>model with properties for title, genre, and director name.</w:t>
-      </w:r>
-    </w:p>
-    <w:p>
-      <w:r>
-        <w:t>(15 points) As a developer, I want to build a REST web API in ASP.NET, so that I can make HTTP requests to GET, PUT, and POST data</w:t>
-      </w:r>
-      <w:r>
-        <w:t xml:space="preserve"> to the data set</w:t>
-      </w:r>
-      <w:r>
-        <w:t>.</w:t>
-      </w:r>
-    </w:p>
-    <w:p>
-      <w:r>
-        <w:t>(15 points) As a developer, I want to use jQuery and AJAX to consume the built web API on the frontend.</w:t>
-      </w:r>
-    </w:p>
-    <w:p>
-      <w:r>
-        <w:t>(2.5 points) As a developer, I want to implement the seeded data that was given to me by the instructors, so that my database will be seeded.</w:t>
-      </w:r>
-    </w:p>
-    <w:p>
-      <w:r>
+          <w:highlight w:val="yellow"/>
+        </w:rPr>
         <w:t xml:space="preserve">(5 points) </w:t>
       </w:r>
       <w:r>
-        <w:t xml:space="preserve">As a developer, I want to use </w:t>
-      </w:r>
-      <w:r>
-        <w:t xml:space="preserve">Postman to make a </w:t>
-      </w:r>
-      <w:r>
-        <w:t xml:space="preserve">POST, PUT, and both GET requests </w:t>
-      </w:r>
-      <w:r>
-        <w:t xml:space="preserve">(get by id  and get all) </w:t>
-      </w:r>
-      <w:r>
-        <w:t>request to my REST web API, save it to a collection, and then export it as a JSON from Postman.</w:t>
-      </w:r>
-    </w:p>
-    <w:p>
-      <w:r>
-        <w:t xml:space="preserve">(10 points) </w:t>
-      </w:r>
-      <w:r>
-        <w:t>As a developer, I want to</w:t>
-      </w:r>
-      <w:r>
-        <w:t xml:space="preserve"> have an aesthetically pleasing user interface (webpages) to ensure a great user </w:t>
-      </w:r>
-      <w:proofErr w:type="gramStart"/>
-      <w:r>
-        <w:t>experience</w:t>
-      </w:r>
-      <w:proofErr w:type="gramEnd"/>
-      <w:r>
-        <w:t>.</w:t>
-      </w:r>
-    </w:p>
-    <w:p>
-      <w:r>
-        <w:t xml:space="preserve">(5 points) </w:t>
-      </w:r>
-      <w:r>
-        <w:t>As a film enthusiast, I want to be able to see the details of a movie, including title, genre, and director name.</w:t>
-      </w:r>
-    </w:p>
-    <w:p>
-      <w:r>
-        <w:t xml:space="preserve">(5 points) </w:t>
-      </w:r>
-      <w:r>
-        <w:t xml:space="preserve">As a film enthusiast, I want to </w:t>
-      </w:r>
-      <w:r>
-        <w:t>be able to update the details of a movie, including title, genre, and director name.</w:t>
-      </w:r>
-    </w:p>
-    <w:p>
-      <w:r>
-        <w:t xml:space="preserve">(5 points) </w:t>
-      </w:r>
-      <w:r>
+        <w:rPr>
+          <w:highlight w:val="yellow"/>
+        </w:rPr>
         <w:t>As a film enthusiast, I want to be able to add a new movie with details, including title, genre, and director name.</w:t>
       </w:r>
     </w:p>

</xml_diff>

<commit_message>
Alert box will open when the new movie is added, then it will get added to the list of movies on the homepage.
</commit_message>
<xml_diff>
--- a/14_Movie_Library_User_Stories.docx
+++ b/14_Movie_Library_User_Stories.docx
@@ -110,6 +110,7 @@
       <w:r>
         <w:rPr>
           <w:rFonts w:eastAsia="Times New Roman" w:cstheme="minorHAnsi"/>
+          <w:highlight w:val="green"/>
         </w:rPr>
         <w:t>(5 points): As a developer, I want to make good, consistent commits.</w:t>
       </w:r>
@@ -179,21 +180,39 @@
     </w:p>
     <w:p>
       <w:r>
+        <w:rPr>
+          <w:highlight w:val="green"/>
+        </w:rPr>
         <w:t xml:space="preserve">(5 points) </w:t>
       </w:r>
       <w:r>
+        <w:rPr>
+          <w:highlight w:val="green"/>
+        </w:rPr>
         <w:t xml:space="preserve">As a developer, I want to use </w:t>
       </w:r>
       <w:r>
+        <w:rPr>
+          <w:highlight w:val="green"/>
+        </w:rPr>
         <w:t xml:space="preserve">Postman to make a </w:t>
       </w:r>
       <w:r>
+        <w:rPr>
+          <w:highlight w:val="green"/>
+        </w:rPr>
         <w:t xml:space="preserve">POST, PUT, and both GET requests </w:t>
       </w:r>
       <w:r>
+        <w:rPr>
+          <w:highlight w:val="green"/>
+        </w:rPr>
         <w:t xml:space="preserve">(get by id  and get all) </w:t>
       </w:r>
       <w:r>
+        <w:rPr>
+          <w:highlight w:val="green"/>
+        </w:rPr>
         <w:t>request to my REST web API, save it to a collection, and then export it as a JSON from Postman.</w:t>
       </w:r>
     </w:p>
@@ -264,22 +283,28 @@
           <w:highlight w:val="yellow"/>
         </w:rPr>
         <w:t>be able to update the details of a movie, including title, genre, and director name.</w:t>
+      </w:r>
+    </w:p>
+    <w:p>
+      <w:r>
+        <w:rPr>
+          <w:highlight w:val="green"/>
+        </w:rPr>
+        <w:t xml:space="preserve">(5 points) </w:t>
+      </w:r>
+      <w:r>
+        <w:rPr>
+          <w:highlight w:val="green"/>
+        </w:rPr>
+        <w:t>As a film enthu</w:t>
       </w:r>
       <w:bookmarkStart w:id="0" w:name="_GoBack"/>
       <w:bookmarkEnd w:id="0"/>
-    </w:p>
-    <w:p>
-      <w:r>
-        <w:rPr>
-          <w:highlight w:val="yellow"/>
-        </w:rPr>
-        <w:t xml:space="preserve">(5 points) </w:t>
-      </w:r>
-      <w:r>
-        <w:rPr>
-          <w:highlight w:val="yellow"/>
-        </w:rPr>
-        <w:t>As a film enthusiast, I want to be able to add a new movie with details, including title, genre, and director name.</w:t>
+      <w:r>
+        <w:rPr>
+          <w:highlight w:val="green"/>
+        </w:rPr>
+        <w:t>siast, I want to be able to add a new movie with details, including title, genre, and director name.</w:t>
       </w:r>
     </w:p>
     <w:p>

</xml_diff>

<commit_message>
Was trying to work on fixing the table after it is displayed on the button press, the heading gets thrown out of wack, still a work in progress
</commit_message>
<xml_diff>
--- a/14_Movie_Library_User_Stories.docx
+++ b/14_Movie_Library_User_Stories.docx
@@ -219,6 +219,50 @@
     <w:p>
       <w:pPr>
         <w:rPr>
+          <w:highlight w:val="cyan"/>
+        </w:rPr>
+      </w:pPr>
+      <w:r>
+        <w:rPr>
+          <w:highlight w:val="cyan"/>
+        </w:rPr>
+        <w:t xml:space="preserve">(10 points) </w:t>
+      </w:r>
+      <w:r>
+        <w:rPr>
+          <w:highlight w:val="cyan"/>
+        </w:rPr>
+        <w:t>As a developer, I want to</w:t>
+      </w:r>
+      <w:r>
+        <w:rPr>
+          <w:highlight w:val="cyan"/>
+        </w:rPr>
+        <w:t xml:space="preserve"> have an aesthetically pleasing user interface (webpages) to ensure a great user experience.</w:t>
+      </w:r>
+    </w:p>
+    <w:p>
+      <w:pPr>
+        <w:rPr>
+          <w:highlight w:val="green"/>
+        </w:rPr>
+      </w:pPr>
+      <w:r>
+        <w:rPr>
+          <w:highlight w:val="green"/>
+        </w:rPr>
+        <w:t xml:space="preserve">(5 points) </w:t>
+      </w:r>
+      <w:r>
+        <w:rPr>
+          <w:highlight w:val="green"/>
+        </w:rPr>
+        <w:t>As a film enthusiast, I want to be able to see the details of a movie, including title, genre, and director name.</w:t>
+      </w:r>
+    </w:p>
+    <w:p>
+      <w:pPr>
+        <w:rPr>
           <w:highlight w:val="yellow"/>
         </w:rPr>
       </w:pPr>
@@ -226,85 +270,35 @@
         <w:rPr>
           <w:highlight w:val="yellow"/>
         </w:rPr>
-        <w:t xml:space="preserve">(10 points) </w:t>
+        <w:t xml:space="preserve">(5 points) </w:t>
       </w:r>
       <w:r>
         <w:rPr>
           <w:highlight w:val="yellow"/>
         </w:rPr>
-        <w:t>As a developer, I want to</w:t>
+        <w:t xml:space="preserve">As a film enthusiast, I want to </w:t>
       </w:r>
       <w:r>
         <w:rPr>
           <w:highlight w:val="yellow"/>
         </w:rPr>
-        <w:t xml:space="preserve"> have an aesthetically pleasing user interface (webpages) to ensure a great user experience.</w:t>
-      </w:r>
-    </w:p>
-    <w:p>
-      <w:pPr>
-        <w:rPr>
-          <w:highlight w:val="yellow"/>
-        </w:rPr>
-      </w:pPr>
-      <w:r>
-        <w:rPr>
-          <w:highlight w:val="yellow"/>
-        </w:rPr>
-        <w:t xml:space="preserve">(5 points) </w:t>
-      </w:r>
-      <w:r>
-        <w:rPr>
-          <w:highlight w:val="yellow"/>
-        </w:rPr>
-        <w:t>As a film enthusiast, I want to be able to see the details of a movie, including title, genre, and director name.</w:t>
-      </w:r>
-    </w:p>
-    <w:p>
-      <w:pPr>
-        <w:rPr>
-          <w:highlight w:val="yellow"/>
-        </w:rPr>
-      </w:pPr>
-      <w:r>
-        <w:rPr>
-          <w:highlight w:val="yellow"/>
-        </w:rPr>
-        <w:t xml:space="preserve">(5 points) </w:t>
-      </w:r>
-      <w:r>
-        <w:rPr>
-          <w:highlight w:val="yellow"/>
-        </w:rPr>
-        <w:t xml:space="preserve">As a film enthusiast, I want to </w:t>
-      </w:r>
-      <w:r>
-        <w:rPr>
-          <w:highlight w:val="yellow"/>
-        </w:rPr>
         <w:t>be able to update the details of a movie, including title, genre, and director name.</w:t>
-      </w:r>
-    </w:p>
-    <w:p>
-      <w:r>
-        <w:rPr>
-          <w:highlight w:val="green"/>
-        </w:rPr>
-        <w:t xml:space="preserve">(5 points) </w:t>
-      </w:r>
-      <w:r>
-        <w:rPr>
-          <w:highlight w:val="green"/>
-        </w:rPr>
-        <w:t>As a film enthu</w:t>
       </w:r>
       <w:bookmarkStart w:id="0" w:name="_GoBack"/>
       <w:bookmarkEnd w:id="0"/>
-      <w:r>
-        <w:rPr>
-          <w:highlight w:val="green"/>
-        </w:rPr>
-        <w:t>siast, I want to be able to add a new movie with details, including title, genre, and director name.</w:t>
+    </w:p>
+    <w:p>
+      <w:r>
+        <w:rPr>
+          <w:highlight w:val="green"/>
+        </w:rPr>
+        <w:t xml:space="preserve">(5 points) </w:t>
+      </w:r>
+      <w:r>
+        <w:rPr>
+          <w:highlight w:val="green"/>
+        </w:rPr>
+        <w:t>As a film enthusiast, I want to be able to add a new movie with details, including title, genre, and director name.</w:t>
       </w:r>
     </w:p>
     <w:p>

</xml_diff>

<commit_message>
Added basic search feature to the table
</commit_message>
<xml_diff>
--- a/14_Movie_Library_User_Stories.docx
+++ b/14_Movie_Library_User_Stories.docx
@@ -165,7 +165,7 @@
     <w:p>
       <w:r>
         <w:rPr>
-          <w:highlight w:val="cyan"/>
+          <w:highlight w:val="green"/>
         </w:rPr>
         <w:t>(15 points) As a developer, I want to use jQuery and AJAX to consume the built web API on the frontend.</w:t>
       </w:r>
@@ -219,24 +219,24 @@
     <w:p>
       <w:pPr>
         <w:rPr>
-          <w:highlight w:val="cyan"/>
+          <w:highlight w:val="green"/>
         </w:rPr>
       </w:pPr>
       <w:r>
         <w:rPr>
-          <w:highlight w:val="cyan"/>
+          <w:highlight w:val="green"/>
         </w:rPr>
         <w:t xml:space="preserve">(10 points) </w:t>
       </w:r>
       <w:r>
         <w:rPr>
-          <w:highlight w:val="cyan"/>
+          <w:highlight w:val="green"/>
         </w:rPr>
         <w:t>As a developer, I want to</w:t>
       </w:r>
       <w:r>
         <w:rPr>
-          <w:highlight w:val="cyan"/>
+          <w:highlight w:val="green"/>
         </w:rPr>
         <w:t xml:space="preserve"> have an aesthetically pleasing user interface (webpages) to ensure a great user experience.</w:t>
       </w:r>
@@ -263,24 +263,24 @@
     <w:p>
       <w:pPr>
         <w:rPr>
-          <w:highlight w:val="yellow"/>
+          <w:highlight w:val="green"/>
         </w:rPr>
       </w:pPr>
       <w:r>
         <w:rPr>
-          <w:highlight w:val="yellow"/>
+          <w:highlight w:val="green"/>
         </w:rPr>
         <w:t xml:space="preserve">(5 points) </w:t>
       </w:r>
       <w:r>
         <w:rPr>
-          <w:highlight w:val="yellow"/>
+          <w:highlight w:val="green"/>
         </w:rPr>
         <w:t xml:space="preserve">As a film enthusiast, I want to </w:t>
       </w:r>
       <w:r>
         <w:rPr>
-          <w:highlight w:val="yellow"/>
+          <w:highlight w:val="green"/>
         </w:rPr>
         <w:t>be able to update the details of a movie, including title, genre, and director name.</w:t>
       </w:r>

</xml_diff>